<commit_message>
Added one step in MySQL server installation
</commit_message>
<xml_diff>
--- a/software-and-tools/installation/individual installation guides/MySQL Workbench.docx
+++ b/software-and-tools/installation/individual installation guides/MySQL Workbench.docx
@@ -1304,14 +1304,12 @@
       <w:r>
         <w:br w:type="page"/>
       </w:r>
-      <w:bookmarkStart w:id="0" w:name="_GoBack"/>
-      <w:bookmarkEnd w:id="0"/>
     </w:p>
     <w:p>
       <w:pPr>
         <w:pStyle w:val="Heading1"/>
       </w:pPr>
-      <w:bookmarkStart w:id="1" w:name="_Toc64396399"/>
+      <w:bookmarkStart w:id="0" w:name="_Toc64396399"/>
       <w:r>
         <w:lastRenderedPageBreak/>
         <w:t>Mysql</w:t>
@@ -1319,17 +1317,17 @@
       <w:r>
         <w:t xml:space="preserve"> INSTALLATION STEPS</w:t>
       </w:r>
+      <w:bookmarkEnd w:id="0"/>
+    </w:p>
+    <w:p>
+      <w:pPr>
+        <w:pStyle w:val="Heading2"/>
+      </w:pPr>
+      <w:bookmarkStart w:id="1" w:name="_Toc64396400"/>
+      <w:r>
+        <w:t>Download link</w:t>
+      </w:r>
       <w:bookmarkEnd w:id="1"/>
-    </w:p>
-    <w:p>
-      <w:pPr>
-        <w:pStyle w:val="Heading2"/>
-      </w:pPr>
-      <w:bookmarkStart w:id="2" w:name="_Toc64396400"/>
-      <w:r>
-        <w:t>Download link</w:t>
-      </w:r>
-      <w:bookmarkEnd w:id="2"/>
     </w:p>
     <w:p>
       <w:pPr>
@@ -1357,7 +1355,7 @@
       <w:pPr>
         <w:pStyle w:val="Heading2"/>
       </w:pPr>
-      <w:bookmarkStart w:id="3" w:name="_Toc64396401"/>
+      <w:bookmarkStart w:id="2" w:name="_Toc64396401"/>
       <w:r>
         <w:t xml:space="preserve">Selecting </w:t>
       </w:r>
@@ -1367,7 +1365,7 @@
       <w:r>
         <w:t>nstaller for Windows x64</w:t>
       </w:r>
-      <w:bookmarkEnd w:id="3"/>
+      <w:bookmarkEnd w:id="2"/>
     </w:p>
     <w:p>
       <w:pPr>
@@ -1513,7 +1511,7 @@
       <w:pPr>
         <w:pStyle w:val="Heading2"/>
       </w:pPr>
-      <w:bookmarkStart w:id="4" w:name="_Toc64396402"/>
+      <w:bookmarkStart w:id="3" w:name="_Toc64396402"/>
       <w:r>
         <w:lastRenderedPageBreak/>
         <w:t>Proceeding with</w:t>
@@ -1524,7 +1522,7 @@
       <w:r>
         <w:t>download</w:t>
       </w:r>
-      <w:bookmarkEnd w:id="4"/>
+      <w:bookmarkEnd w:id="3"/>
     </w:p>
     <w:p>
       <w:pPr>
@@ -1653,11 +1651,11 @@
       <w:pPr>
         <w:pStyle w:val="Heading2"/>
       </w:pPr>
-      <w:bookmarkStart w:id="5" w:name="_Toc64396403"/>
+      <w:bookmarkStart w:id="4" w:name="_Toc64396403"/>
       <w:r>
         <w:t>Beginning installation</w:t>
       </w:r>
-      <w:bookmarkEnd w:id="5"/>
+      <w:bookmarkEnd w:id="4"/>
     </w:p>
     <w:p>
       <w:pPr>
@@ -1779,12 +1777,12 @@
       <w:pPr>
         <w:pStyle w:val="Heading2"/>
       </w:pPr>
-      <w:bookmarkStart w:id="6" w:name="_Toc64396404"/>
+      <w:bookmarkStart w:id="5" w:name="_Toc64396404"/>
       <w:r>
         <w:lastRenderedPageBreak/>
         <w:t>Define MySQL server data location</w:t>
       </w:r>
-      <w:bookmarkEnd w:id="6"/>
+      <w:bookmarkEnd w:id="5"/>
     </w:p>
     <w:p>
       <w:pPr>
@@ -1911,11 +1909,11 @@
       <w:pPr>
         <w:pStyle w:val="Heading2"/>
       </w:pPr>
-      <w:bookmarkStart w:id="7" w:name="_Toc64396405"/>
+      <w:bookmarkStart w:id="6" w:name="_Toc64396405"/>
       <w:r>
         <w:t>Skip installation for two products</w:t>
       </w:r>
-      <w:bookmarkEnd w:id="7"/>
+      <w:bookmarkEnd w:id="6"/>
     </w:p>
     <w:p>
       <w:pPr>
@@ -2036,12 +2034,12 @@
       <w:pPr>
         <w:pStyle w:val="Heading2"/>
       </w:pPr>
-      <w:bookmarkStart w:id="8" w:name="_Toc64396406"/>
+      <w:bookmarkStart w:id="7" w:name="_Toc64396406"/>
       <w:r>
         <w:lastRenderedPageBreak/>
         <w:t>Dependencies installation</w:t>
       </w:r>
-      <w:bookmarkEnd w:id="8"/>
+      <w:bookmarkEnd w:id="7"/>
     </w:p>
     <w:p>
       <w:pPr>
@@ -2174,11 +2172,11 @@
       <w:pPr>
         <w:pStyle w:val="Heading2"/>
       </w:pPr>
-      <w:bookmarkStart w:id="9" w:name="_Toc64396407"/>
+      <w:bookmarkStart w:id="8" w:name="_Toc64396407"/>
       <w:r>
         <w:t>Proceed with product configuration</w:t>
       </w:r>
-      <w:bookmarkEnd w:id="9"/>
+      <w:bookmarkEnd w:id="8"/>
     </w:p>
     <w:p>
       <w:pPr>
@@ -2292,12 +2290,12 @@
       <w:pPr>
         <w:pStyle w:val="Heading2"/>
       </w:pPr>
-      <w:bookmarkStart w:id="10" w:name="_Toc64396408"/>
+      <w:bookmarkStart w:id="9" w:name="_Toc64396408"/>
       <w:r>
         <w:lastRenderedPageBreak/>
         <w:t>Type and networking</w:t>
       </w:r>
-      <w:bookmarkEnd w:id="10"/>
+      <w:bookmarkEnd w:id="9"/>
     </w:p>
     <w:p>
       <w:pPr>
@@ -2419,11 +2417,14 @@
       <w:pPr>
         <w:pStyle w:val="Heading2"/>
       </w:pPr>
-      <w:bookmarkStart w:id="11" w:name="_Toc64396409"/>
+      <w:bookmarkStart w:id="10" w:name="_Toc64396409"/>
       <w:r>
         <w:t>Authentication method</w:t>
       </w:r>
-      <w:bookmarkEnd w:id="11"/>
+      <w:bookmarkEnd w:id="10"/>
+      <w:r>
+        <w:t xml:space="preserve"> and root user password</w:t>
+      </w:r>
     </w:p>
     <w:p>
       <w:pPr>
@@ -2431,14 +2432,6 @@
       </w:pPr>
       <w:r>
         <w:t>Select “Use Legacy Authentication Method”.</w:t>
-      </w:r>
-    </w:p>
-    <w:p>
-      <w:pPr>
-        <w:ind w:left="714"/>
-      </w:pPr>
-      <w:r>
-        <w:t>Enter root user password on the next screen.</w:t>
       </w:r>
     </w:p>
     <w:p>
@@ -2548,40 +2541,34 @@
         <w:t xml:space="preserve"> - Authentication method</w:t>
       </w:r>
     </w:p>
-    <w:p>
-      <w:pPr>
-        <w:pStyle w:val="Heading2"/>
-      </w:pPr>
-      <w:bookmarkStart w:id="12" w:name="_Toc64396410"/>
-      <w:r>
-        <w:lastRenderedPageBreak/>
-        <w:t>Windows service</w:t>
-      </w:r>
-      <w:bookmarkEnd w:id="12"/>
-    </w:p>
+    <w:p/>
     <w:p>
       <w:pPr>
         <w:ind w:left="714"/>
       </w:pPr>
-      <w:r>
-        <w:t>Use default settings, selected options are shown on the next picture.</w:t>
+    </w:p>
+    <w:p>
+      <w:pPr>
+        <w:ind w:firstLine="714"/>
+      </w:pPr>
+      <w:r>
+        <w:t>Enter root user password on the next screen.</w:t>
       </w:r>
     </w:p>
     <w:p>
       <w:pPr>
         <w:keepNext/>
-        <w:ind w:left="714"/>
-      </w:pPr>
-      <w:r>
-        <w:rPr>
-          <w:noProof/>
+        <w:ind w:firstLine="714"/>
+      </w:pPr>
+      <w:r>
+        <w:rPr>
           <w:bdr w:val="single" w:sz="12" w:space="0" w:color="00B0F0"/>
         </w:rPr>
         <w:drawing>
-          <wp:inline distT="0" distB="0" distL="0" distR="0" wp14:anchorId="6577C761" wp14:editId="1BDBED05">
-            <wp:extent cx="4316400" cy="3240000"/>
-            <wp:effectExtent l="0" t="0" r="8255" b="0"/>
-            <wp:docPr id="17" name="Picture 17"/>
+          <wp:inline distT="0" distB="0" distL="0" distR="0" wp14:anchorId="68D02093" wp14:editId="632DC44D">
+            <wp:extent cx="4309200" cy="3240000"/>
+            <wp:effectExtent l="0" t="0" r="0" b="0"/>
+            <wp:docPr id="1" name="Picture 1"/>
             <wp:cNvGraphicFramePr>
               <a:graphicFrameLocks xmlns:a="http://schemas.openxmlformats.org/drawingml/2006/main" noChangeAspect="1"/>
             </wp:cNvGraphicFramePr>
@@ -2601,7 +2588,7 @@
                   <pic:spPr>
                     <a:xfrm>
                       <a:off x="0" y="0"/>
-                      <a:ext cx="4316400" cy="3240000"/>
+                      <a:ext cx="4309200" cy="3240000"/>
                     </a:xfrm>
                     <a:prstGeom prst="rect">
                       <a:avLst/>
@@ -2618,60 +2605,20 @@
       <w:pPr>
         <w:pStyle w:val="Caption"/>
         <w:ind w:firstLine="714"/>
-        <w:rPr>
-          <w:sz w:val="20"/>
-          <w:szCs w:val="20"/>
-        </w:rPr>
-      </w:pPr>
-      <w:r>
-        <w:rPr>
-          <w:sz w:val="20"/>
-          <w:szCs w:val="20"/>
-        </w:rPr>
+      </w:pPr>
+      <w:r>
         <w:t xml:space="preserve">Figure </w:t>
       </w:r>
-      <w:r>
-        <w:rPr>
-          <w:sz w:val="20"/>
-          <w:szCs w:val="20"/>
-        </w:rPr>
-        <w:fldChar w:fldCharType="begin"/>
-      </w:r>
-      <w:r>
-        <w:rPr>
-          <w:sz w:val="20"/>
-          <w:szCs w:val="20"/>
-        </w:rPr>
-        <w:instrText xml:space="preserve"> SEQ Figure \* ARABIC </w:instrText>
-      </w:r>
-      <w:r>
-        <w:rPr>
-          <w:sz w:val="20"/>
-          <w:szCs w:val="20"/>
-        </w:rPr>
-        <w:fldChar w:fldCharType="separate"/>
-      </w:r>
-      <w:r>
-        <w:rPr>
-          <w:noProof/>
-          <w:sz w:val="20"/>
-          <w:szCs w:val="20"/>
-        </w:rPr>
-        <w:t>10</w:t>
-      </w:r>
-      <w:r>
-        <w:rPr>
-          <w:sz w:val="20"/>
-          <w:szCs w:val="20"/>
-        </w:rPr>
-        <w:fldChar w:fldCharType="end"/>
-      </w:r>
-      <w:r>
-        <w:rPr>
-          <w:sz w:val="20"/>
-          <w:szCs w:val="20"/>
-        </w:rPr>
-        <w:t xml:space="preserve"> - Windows service</w:t>
+      <w:fldSimple w:instr=" SEQ Figure \* ARABIC ">
+        <w:r>
+          <w:rPr>
+            <w:noProof/>
+          </w:rPr>
+          <w:t>10</w:t>
+        </w:r>
+      </w:fldSimple>
+      <w:r>
+        <w:t xml:space="preserve"> - Enter root user password</w:t>
       </w:r>
     </w:p>
     <w:p/>
@@ -2679,18 +2626,18 @@
       <w:pPr>
         <w:pStyle w:val="Heading2"/>
       </w:pPr>
-      <w:bookmarkStart w:id="13" w:name="_Toc64396411"/>
-      <w:r>
-        <w:t>Apply configuration</w:t>
-      </w:r>
-      <w:bookmarkEnd w:id="13"/>
+      <w:bookmarkStart w:id="11" w:name="_Toc64396410"/>
+      <w:r>
+        <w:t>Windows service</w:t>
+      </w:r>
+      <w:bookmarkEnd w:id="11"/>
     </w:p>
     <w:p>
       <w:pPr>
         <w:ind w:left="714"/>
       </w:pPr>
       <w:r>
-        <w:t>Just click on the “Execute” button.</w:t>
+        <w:t>Use default settings, selected options are shown on the next picture.</w:t>
       </w:r>
     </w:p>
     <w:p>
@@ -2704,10 +2651,10 @@
           <w:bdr w:val="single" w:sz="12" w:space="0" w:color="00B0F0"/>
         </w:rPr>
         <w:drawing>
-          <wp:inline distT="0" distB="0" distL="0" distR="0" wp14:anchorId="494C2B2B" wp14:editId="539033D0">
-            <wp:extent cx="4327200" cy="3240000"/>
-            <wp:effectExtent l="0" t="0" r="0" b="0"/>
-            <wp:docPr id="18" name="Picture 18"/>
+          <wp:inline distT="0" distB="0" distL="0" distR="0" wp14:anchorId="6577C761" wp14:editId="1BDBED05">
+            <wp:extent cx="4316400" cy="3240000"/>
+            <wp:effectExtent l="0" t="0" r="8255" b="0"/>
+            <wp:docPr id="17" name="Picture 17"/>
             <wp:cNvGraphicFramePr>
               <a:graphicFrameLocks xmlns:a="http://schemas.openxmlformats.org/drawingml/2006/main" noChangeAspect="1"/>
             </wp:cNvGraphicFramePr>
@@ -2727,7 +2674,7 @@
                   <pic:spPr>
                     <a:xfrm>
                       <a:off x="0" y="0"/>
-                      <a:ext cx="4327200" cy="3240000"/>
+                      <a:ext cx="4316400" cy="3240000"/>
                     </a:xfrm>
                     <a:prstGeom prst="rect">
                       <a:avLst/>
@@ -2797,7 +2744,7 @@
           <w:sz w:val="20"/>
           <w:szCs w:val="20"/>
         </w:rPr>
-        <w:t xml:space="preserve"> - Apply configuration</w:t>
+        <w:t xml:space="preserve"> - Windows service</w:t>
       </w:r>
     </w:p>
     <w:p/>
@@ -2805,28 +2752,25 @@
       <w:pPr>
         <w:pStyle w:val="Heading2"/>
       </w:pPr>
-      <w:bookmarkStart w:id="14" w:name="_Toc64396412"/>
+      <w:bookmarkStart w:id="12" w:name="_Toc64396411"/>
       <w:r>
         <w:lastRenderedPageBreak/>
-        <w:t>Finish product configuration</w:t>
-      </w:r>
-      <w:bookmarkEnd w:id="14"/>
-      <w:r>
-        <w:t xml:space="preserve"> </w:t>
-      </w:r>
+        <w:t>Apply configuration</w:t>
+      </w:r>
+      <w:bookmarkEnd w:id="12"/>
     </w:p>
     <w:p>
       <w:pPr>
         <w:ind w:left="714"/>
       </w:pPr>
       <w:r>
-        <w:t>Continue to select default settings until installation is finished.</w:t>
+        <w:t>Just click on the “Execute” button.</w:t>
       </w:r>
     </w:p>
     <w:p>
       <w:pPr>
         <w:keepNext/>
-        <w:ind w:firstLine="714"/>
+        <w:ind w:left="714"/>
       </w:pPr>
       <w:r>
         <w:rPr>
@@ -2834,10 +2778,10 @@
           <w:bdr w:val="single" w:sz="12" w:space="0" w:color="00B0F0"/>
         </w:rPr>
         <w:drawing>
-          <wp:inline distT="0" distB="0" distL="0" distR="0" wp14:anchorId="3225B903" wp14:editId="1A8463FB">
-            <wp:extent cx="4312800" cy="3240000"/>
+          <wp:inline distT="0" distB="0" distL="0" distR="0" wp14:anchorId="494C2B2B" wp14:editId="539033D0">
+            <wp:extent cx="4327200" cy="3240000"/>
             <wp:effectExtent l="0" t="0" r="0" b="0"/>
-            <wp:docPr id="19" name="Picture 19"/>
+            <wp:docPr id="18" name="Picture 18"/>
             <wp:cNvGraphicFramePr>
               <a:graphicFrameLocks xmlns:a="http://schemas.openxmlformats.org/drawingml/2006/main" noChangeAspect="1"/>
             </wp:cNvGraphicFramePr>
@@ -2857,6 +2801,135 @@
                   <pic:spPr>
                     <a:xfrm>
                       <a:off x="0" y="0"/>
+                      <a:ext cx="4327200" cy="3240000"/>
+                    </a:xfrm>
+                    <a:prstGeom prst="rect">
+                      <a:avLst/>
+                    </a:prstGeom>
+                  </pic:spPr>
+                </pic:pic>
+              </a:graphicData>
+            </a:graphic>
+          </wp:inline>
+        </w:drawing>
+      </w:r>
+    </w:p>
+    <w:p>
+      <w:pPr>
+        <w:pStyle w:val="Caption"/>
+        <w:ind w:firstLine="714"/>
+        <w:rPr>
+          <w:sz w:val="20"/>
+          <w:szCs w:val="20"/>
+        </w:rPr>
+      </w:pPr>
+      <w:r>
+        <w:rPr>
+          <w:sz w:val="20"/>
+          <w:szCs w:val="20"/>
+        </w:rPr>
+        <w:t xml:space="preserve">Figure </w:t>
+      </w:r>
+      <w:r>
+        <w:rPr>
+          <w:sz w:val="20"/>
+          <w:szCs w:val="20"/>
+        </w:rPr>
+        <w:fldChar w:fldCharType="begin"/>
+      </w:r>
+      <w:r>
+        <w:rPr>
+          <w:sz w:val="20"/>
+          <w:szCs w:val="20"/>
+        </w:rPr>
+        <w:instrText xml:space="preserve"> SEQ Figure \* ARABIC </w:instrText>
+      </w:r>
+      <w:r>
+        <w:rPr>
+          <w:sz w:val="20"/>
+          <w:szCs w:val="20"/>
+        </w:rPr>
+        <w:fldChar w:fldCharType="separate"/>
+      </w:r>
+      <w:r>
+        <w:rPr>
+          <w:noProof/>
+          <w:sz w:val="20"/>
+          <w:szCs w:val="20"/>
+        </w:rPr>
+        <w:t>12</w:t>
+      </w:r>
+      <w:r>
+        <w:rPr>
+          <w:sz w:val="20"/>
+          <w:szCs w:val="20"/>
+        </w:rPr>
+        <w:fldChar w:fldCharType="end"/>
+      </w:r>
+      <w:r>
+        <w:rPr>
+          <w:sz w:val="20"/>
+          <w:szCs w:val="20"/>
+        </w:rPr>
+        <w:t xml:space="preserve"> - Apply configuration</w:t>
+      </w:r>
+    </w:p>
+    <w:p/>
+    <w:p>
+      <w:pPr>
+        <w:pStyle w:val="Heading2"/>
+      </w:pPr>
+      <w:bookmarkStart w:id="13" w:name="_Toc64396412"/>
+      <w:r>
+        <w:t>Finish product configuration</w:t>
+      </w:r>
+      <w:bookmarkEnd w:id="13"/>
+      <w:r>
+        <w:t xml:space="preserve"> </w:t>
+      </w:r>
+    </w:p>
+    <w:p>
+      <w:pPr>
+        <w:ind w:left="714"/>
+      </w:pPr>
+      <w:r>
+        <w:t>Continue to select default settings until installation is finished.</w:t>
+      </w:r>
+    </w:p>
+    <w:p>
+      <w:pPr>
+        <w:keepNext/>
+        <w:ind w:firstLine="714"/>
+      </w:pPr>
+      <w:r>
+        <w:rPr>
+          <w:noProof/>
+          <w:bdr w:val="single" w:sz="12" w:space="0" w:color="00B0F0"/>
+        </w:rPr>
+        <w:drawing>
+          <wp:inline distT="0" distB="0" distL="0" distR="0" wp14:anchorId="3225B903" wp14:editId="1A8463FB">
+            <wp:extent cx="4312800" cy="3240000"/>
+            <wp:effectExtent l="0" t="0" r="0" b="0"/>
+            <wp:docPr id="19" name="Picture 19"/>
+            <wp:cNvGraphicFramePr>
+              <a:graphicFrameLocks xmlns:a="http://schemas.openxmlformats.org/drawingml/2006/main" noChangeAspect="1"/>
+            </wp:cNvGraphicFramePr>
+            <a:graphic xmlns:a="http://schemas.openxmlformats.org/drawingml/2006/main">
+              <a:graphicData uri="http://schemas.openxmlformats.org/drawingml/2006/picture">
+                <pic:pic xmlns:pic="http://schemas.openxmlformats.org/drawingml/2006/picture">
+                  <pic:nvPicPr>
+                    <pic:cNvPr id="1" name=""/>
+                    <pic:cNvPicPr/>
+                  </pic:nvPicPr>
+                  <pic:blipFill>
+                    <a:blip r:embed="rId19"/>
+                    <a:stretch>
+                      <a:fillRect/>
+                    </a:stretch>
+                  </pic:blipFill>
+                  <pic:spPr>
+                    <a:xfrm>
+                      <a:off x="0" y="0"/>
                       <a:ext cx="4312800" cy="3240000"/>
                     </a:xfrm>
                     <a:prstGeom prst="rect">
@@ -2874,10 +2947,6 @@
       <w:pPr>
         <w:pStyle w:val="Caption"/>
         <w:ind w:firstLine="714"/>
-        <w:rPr>
-          <w:sz w:val="20"/>
-          <w:szCs w:val="20"/>
-        </w:rPr>
       </w:pPr>
       <w:r>
         <w:rPr>
@@ -2913,7 +2982,7 @@
           <w:sz w:val="20"/>
           <w:szCs w:val="20"/>
         </w:rPr>
-        <w:t>12</w:t>
+        <w:t>13</w:t>
       </w:r>
       <w:r>
         <w:rPr>
@@ -2929,13 +2998,9 @@
         </w:rPr>
         <w:t xml:space="preserve"> - Finish installation</w:t>
       </w:r>
-    </w:p>
-    <w:p/>
-    <w:p/>
-    <w:p/>
-    <w:p/>
-    <w:p/>
-    <w:p/>
+      <w:bookmarkStart w:id="14" w:name="_GoBack"/>
+      <w:bookmarkEnd w:id="14"/>
+    </w:p>
     <w:sectPr>
       <w:pgSz w:w="11907" w:h="16840" w:code="9"/>
       <w:pgMar w:top="1134" w:right="1134" w:bottom="1134" w:left="1701" w:header="720" w:footer="720" w:gutter="0"/>
@@ -4940,7 +5005,7 @@
 </file>
 
 <file path=customXml/itemProps1.xml><?xml version="1.0" encoding="utf-8"?>
-<ds:datastoreItem xmlns:ds="http://schemas.openxmlformats.org/officeDocument/2006/customXml" ds:itemID="{156DAC39-7E57-4797-9CFD-4F1583AB09B7}">
+<ds:datastoreItem xmlns:ds="http://schemas.openxmlformats.org/officeDocument/2006/customXml" ds:itemID="{EA53A486-FC37-42BF-90DD-84DFF8C0DB6E}">
   <ds:schemaRefs>
     <ds:schemaRef ds:uri="http://schemas.openxmlformats.org/officeDocument/2006/bibliography"/>
   </ds:schemaRefs>

</xml_diff>